<commit_message>
Added Unit itests, Tidied up rhodes diagram plots
</commit_message>
<xml_diff>
--- a/CheatSheets_equations/Cheat_Sheet_Pyroxene.docx
+++ b/CheatSheets_equations/Cheat_Sheet_Pyroxene.docx
@@ -1324,6 +1324,7 @@
         <w:tc>
           <w:tcPr>
             <w:tcW w:w="2830" w:type="dxa"/>
+            <w:vMerge w:val="restart"/>
           </w:tcPr>
           <w:p>
             <w:proofErr w:type="spellStart"/>
@@ -1436,11 +1437,12 @@
       </w:tr>
       <w:tr>
         <w:trPr>
-          <w:trHeight w:val="256"/>
+          <w:trHeight w:val="120"/>
         </w:trPr>
         <w:tc>
           <w:tcPr>
             <w:tcW w:w="2830" w:type="dxa"/>
+            <w:vMerge/>
           </w:tcPr>
           <w:p/>
         </w:tc>
@@ -1493,6 +1495,7 @@
         <w:tc>
           <w:tcPr>
             <w:tcW w:w="2830" w:type="dxa"/>
+            <w:vMerge/>
           </w:tcPr>
           <w:p/>
         </w:tc>
@@ -3336,7 +3339,6 @@
                 <w:i/>
                 <w:iCs/>
               </w:rPr>
-              <w:lastRenderedPageBreak/>
               <w:t>calculate_cpx_</w:t>
             </w:r>
             <w:r>
@@ -3400,6 +3402,7 @@
                 <w:i/>
                 <w:iCs/>
               </w:rPr>
+              <w:lastRenderedPageBreak/>
               <w:t>calculate_cpx_opx_press_temp</w:t>
             </w:r>
             <w:proofErr w:type="spellEnd"/>
@@ -3498,7 +3501,7 @@
     <w:p/>
     <w:sectPr>
       <w:pgSz w:w="11906" w:h="16838"/>
-      <w:pgMar w:top="720" w:right="720" w:bottom="720" w:left="720" w:header="708" w:footer="708" w:gutter="0"/>
+      <w:pgMar w:top="255" w:right="720" w:bottom="720" w:left="255" w:header="709" w:footer="709" w:gutter="0"/>
       <w:cols w:space="708"/>
       <w:docGrid w:linePitch="360"/>
     </w:sectPr>

</xml_diff>